<commit_message>
cambios en jemeplos y visualización
</commit_message>
<xml_diff>
--- a/tests/test_notas.docx
+++ b/tests/test_notas.docx
@@ -17,32 +17,6 @@
           <w:color w:val="000000" w:themeColor="text1"/>
           <w:lang w:val="es-ES_tradnl"/>
         </w:rPr>
-        <w:t xml:space="preserve">poema de </w:t>
-      </w:r>
-      <w:proofErr w:type="spellStart"/>
-      <w:r>
-        <w:rPr>
-          <w:rFonts w:ascii="Garamond" w:hAnsi="Garamond" w:cs="Times New Roman"/>
-          <w:color w:val="000000" w:themeColor="text1"/>
-          <w:lang w:val="es-ES_tradnl"/>
-        </w:rPr>
-        <w:t>Tisbe</w:t>
-      </w:r>
-      <w:proofErr w:type="spellEnd"/>
-      <w:r>
-        <w:rPr>
-          <w:rFonts w:ascii="Garamond" w:hAnsi="Garamond" w:cs="Times New Roman"/>
-          <w:color w:val="000000" w:themeColor="text1"/>
-          <w:lang w:val="es-ES_tradnl"/>
-        </w:rPr>
-        <w:t xml:space="preserve"> y </w:t>
-      </w:r>
-      <w:r>
-        <w:rPr>
-          <w:rFonts w:ascii="Garamond" w:hAnsi="Garamond" w:cs="Times New Roman"/>
-          <w:color w:val="000000" w:themeColor="text1"/>
-          <w:lang w:val="es-ES_tradnl"/>
-        </w:rPr>
         <w:t>@</w:t>
       </w:r>
       <w:r>
@@ -898,14 +872,6 @@
           <w:color w:val="000000" w:themeColor="text1"/>
           <w:lang w:val="es-ES_tradnl"/>
         </w:rPr>
-        <w:t xml:space="preserve">embajador y </w:t>
-      </w:r>
-      <w:r>
-        <w:rPr>
-          <w:rFonts w:ascii="Garamond" w:hAnsi="Garamond" w:cs="Times New Roman"/>
-          <w:color w:val="000000" w:themeColor="text1"/>
-          <w:lang w:val="es-ES_tradnl"/>
-        </w:rPr>
         <w:t>@</w:t>
       </w:r>
       <w:r>
@@ -1634,15 +1600,6 @@
           <w:color w:val="000000" w:themeColor="text1"/>
           <w:lang w:val="es-ES_tradnl"/>
         </w:rPr>
-        <w:t xml:space="preserve">desigual </w:t>
-      </w:r>
-      <w:r>
-        <w:rPr>
-          <w:rFonts w:ascii="Garamond" w:hAnsi="Garamond" w:cs="Times New Roman"/>
-          <w:iCs/>
-          <w:color w:val="000000" w:themeColor="text1"/>
-          <w:lang w:val="es-ES_tradnl"/>
-        </w:rPr>
         <w:t>@</w:t>
       </w:r>
       <w:r>
@@ -1695,10 +1652,9 @@
           <w:rFonts w:ascii="Garamond" w:hAnsi="Garamond" w:cs="Times New Roman"/>
           <w:iCs/>
           <w:color w:val="000000" w:themeColor="text1"/>
-          <w:u w:val="single"/>
-          <w:lang w:val="es-ES_tradnl"/>
-        </w:rPr>
-        <w:t xml:space="preserve"> @fábula:</w:t>
+          <w:lang w:val="es-ES_tradnl"/>
+        </w:rPr>
+        <w:t>@fábula:</w:t>
       </w:r>
       <w:r>
         <w:rPr>
@@ -14745,14 +14701,6 @@
       <w:r>
         <w:rPr>
           <w:rFonts w:ascii="Garamond" w:hAnsi="Garamond" w:cs="Times New Roman"/>
-          <w:color w:val="000000" w:themeColor="text1"/>
-          <w:lang w:val="es-ES_tradnl"/>
-        </w:rPr>
-        <w:t xml:space="preserve">Corriendo una cortina se vea en un lienzo pintado el </w:t>
-      </w:r>
-      <w:r>
-        <w:rPr>
-          <w:rFonts w:ascii="Garamond" w:hAnsi="Garamond" w:cs="Times New Roman"/>
           <w:iCs/>
           <w:color w:val="000000" w:themeColor="text1"/>
           <w:lang w:val="es-ES_tradnl"/>
@@ -15325,24 +15273,6 @@
           <w:lang w:val="es-ES_tradnl"/>
         </w:rPr>
       </w:pPr>
-      <w:proofErr w:type="spellStart"/>
-      <w:r>
-        <w:rPr>
-          <w:rFonts w:ascii="Garamond" w:hAnsi="Garamond" w:cs="Times New Roman"/>
-          <w:color w:val="000000" w:themeColor="text1"/>
-          <w:lang w:val="es-ES_tradnl"/>
-        </w:rPr>
-        <w:t>Vanse</w:t>
-      </w:r>
-      <w:proofErr w:type="spellEnd"/>
-      <w:r>
-        <w:rPr>
-          <w:rFonts w:ascii="Garamond" w:hAnsi="Garamond" w:cs="Times New Roman"/>
-          <w:color w:val="000000" w:themeColor="text1"/>
-          <w:lang w:val="es-ES_tradnl"/>
-        </w:rPr>
-        <w:t xml:space="preserve"> y salen Teseo y </w:t>
-      </w:r>
       <w:r>
         <w:rPr>
           <w:rFonts w:ascii="Garamond" w:hAnsi="Garamond" w:cs="Times New Roman"/>
@@ -16478,42 +16408,6 @@
           <w:lang w:val="es-ES_tradnl"/>
         </w:rPr>
       </w:pPr>
-      <w:proofErr w:type="spellStart"/>
-      <w:r>
-        <w:rPr>
-          <w:rFonts w:ascii="Garamond" w:hAnsi="Garamond" w:cs="Times New Roman"/>
-          <w:color w:val="000000" w:themeColor="text1"/>
-          <w:lang w:val="es-ES_tradnl"/>
-        </w:rPr>
-        <w:t>Vanse</w:t>
-      </w:r>
-      <w:proofErr w:type="spellEnd"/>
-      <w:r>
-        <w:rPr>
-          <w:rFonts w:ascii="Garamond" w:hAnsi="Garamond" w:cs="Times New Roman"/>
-          <w:color w:val="000000" w:themeColor="text1"/>
-          <w:lang w:val="es-ES_tradnl"/>
-        </w:rPr>
-        <w:t xml:space="preserve"> y salen </w:t>
-      </w:r>
-      <w:proofErr w:type="spellStart"/>
-      <w:r>
-        <w:rPr>
-          <w:rFonts w:ascii="Garamond" w:hAnsi="Garamond" w:cs="Times New Roman"/>
-          <w:color w:val="000000" w:themeColor="text1"/>
-          <w:lang w:val="es-ES_tradnl"/>
-        </w:rPr>
-        <w:t>Oranteo</w:t>
-      </w:r>
-      <w:proofErr w:type="spellEnd"/>
-      <w:r>
-        <w:rPr>
-          <w:rFonts w:ascii="Garamond" w:hAnsi="Garamond" w:cs="Times New Roman"/>
-          <w:color w:val="000000" w:themeColor="text1"/>
-          <w:lang w:val="es-ES_tradnl"/>
-        </w:rPr>
-        <w:t xml:space="preserve"> y </w:t>
-      </w:r>
       <w:r>
         <w:rPr>
           <w:rFonts w:ascii="Garamond" w:hAnsi="Garamond" w:cs="Times New Roman"/>

</xml_diff>